<commit_message>
new file:   1s/Question 2 Shorts (2).docx 	new file:   1s/Question 2 Shorts.docx 	new file:   1s/What are the differences between RISC and CISC.docx 	modified:   University/3rd Sem/DB/Labs/Lab 8-27.Nov.2024/M.Abdullah - 53457 (Lab 8).docx 	new file:   University/3rd Sem/DB/PRACTICE PROBLEMS/Mid Practice Problems.docx
</commit_message>
<xml_diff>
--- a/University/3rd Sem/DB/Labs/Lab 8-27.Nov.2024/M.Abdullah - 53457 (Lab 8).docx
+++ b/University/3rd Sem/DB/Labs/Lab 8-27.Nov.2024/M.Abdullah - 53457 (Lab 8).docx
@@ -54,8 +54,18 @@
           <w:sz w:val="24"/>
           <w:szCs w:val="24"/>
         </w:rPr>
+        <w:t>w</w:t>
+      </w:r>
+      <w:bookmarkStart w:id="0" w:name="_GoBack"/>
+      <w:bookmarkEnd w:id="0"/>
+      <w:r>
+        <w:rPr>
+          <w:rFonts w:asciiTheme="majorBidi" w:hAnsiTheme="majorBidi" w:cstheme="majorBidi"/>
+          <w:sz w:val="24"/>
+          <w:szCs w:val="24"/>
+        </w:rPr>
         <w:pict w14:anchorId="49FC7B40">
-          <v:shape id="_x0000_i1025" type="#_x0000_t75" style="width:180.9pt;height:180.9pt">
+          <v:shape id="_x0000_i1025" type="#_x0000_t75" style="width:181pt;height:181pt">
             <v:imagedata r:id="rId6" o:title=""/>
           </v:shape>
         </w:pict>
@@ -943,10 +953,7 @@
       </w:r>
     </w:p>
     <w:p/>
-    <w:p>
-      <w:bookmarkStart w:id="0" w:name="_GoBack"/>
-      <w:bookmarkEnd w:id="0"/>
-    </w:p>
+    <w:p/>
     <w:sectPr>
       <w:pgSz w:w="12240" w:h="15840"/>
       <w:pgMar w:top="1380" w:right="1320" w:bottom="280" w:left="1340" w:header="720" w:footer="720" w:gutter="0"/>

</xml_diff>